<commit_message>
Added web interface section
</commit_message>
<xml_diff>
--- a/Manual/Manual.docx
+++ b/Manual/Manual.docx
@@ -9,8 +9,8 @@
         <w:tblLook w:val="04A0" w:firstRow="1" w:lastRow="0" w:firstColumn="1" w:lastColumn="0" w:noHBand="0" w:noVBand="1"/>
       </w:tblPr>
       <w:tblGrid>
-        <w:gridCol w:w="3731"/>
-        <w:gridCol w:w="5619"/>
+        <w:gridCol w:w="3732"/>
+        <w:gridCol w:w="5618"/>
       </w:tblGrid>
       <w:tr>
         <w:tc>
@@ -69,14 +69,13 @@
             </w:pPr>
             <w:r>
               <w:rPr>
-                <w:i/>
                 <w:noProof/>
               </w:rPr>
               <w:drawing>
-                <wp:inline distT="0" distB="0" distL="0" distR="0" wp14:anchorId="372AC005" wp14:editId="11A2104A">
-                  <wp:extent cx="5829300" cy="704850"/>
+                <wp:inline distT="0" distB="0" distL="0" distR="0" wp14:anchorId="54DDC13A" wp14:editId="5A4AA044">
+                  <wp:extent cx="5943600" cy="877570"/>
                   <wp:effectExtent l="0" t="0" r="0" b="0"/>
-                  <wp:docPr id="3" name="Picture 3"/>
+                  <wp:docPr id="14" name="Picture 14"/>
                   <wp:cNvGraphicFramePr>
                     <a:graphicFrameLocks xmlns:a="http://schemas.openxmlformats.org/drawingml/2006/main" noChangeAspect="1"/>
                   </wp:cNvGraphicFramePr>
@@ -96,7 +95,7 @@
                         <pic:spPr>
                           <a:xfrm>
                             <a:off x="0" y="0"/>
-                            <a:ext cx="5829300" cy="704850"/>
+                            <a:ext cx="5943600" cy="877570"/>
                           </a:xfrm>
                           <a:prstGeom prst="rect">
                             <a:avLst/>
@@ -142,7 +141,7 @@
                 <w:sz w:val="44"/>
               </w:rPr>
               <w:drawing>
-                <wp:inline distT="0" distB="0" distL="0" distR="0">
+                <wp:inline distT="0" distB="0" distL="0" distR="0" wp14:anchorId="2A992D9D" wp14:editId="5177A2DF">
                   <wp:extent cx="5791200" cy="5244860"/>
                   <wp:effectExtent l="0" t="0" r="0" b="0"/>
                   <wp:docPr id="7" name="Picture 7"/>
@@ -231,7 +230,7 @@
                 <w:sz w:val="56"/>
               </w:rPr>
               <w:drawing>
-                <wp:inline distT="0" distB="0" distL="0" distR="0" wp14:anchorId="249EF8A8" wp14:editId="01B61D13">
+                <wp:inline distT="0" distB="0" distL="0" distR="0" wp14:anchorId="75B01FBF" wp14:editId="00BEE152">
                   <wp:extent cx="604653" cy="559936"/>
                   <wp:effectExtent l="0" t="0" r="5080" b="0"/>
                   <wp:docPr id="2" name="Picture 2"/>
@@ -330,23 +329,7 @@
                 <w:i/>
                 <w:sz w:val="28"/>
               </w:rPr>
-              <w:t xml:space="preserve">Failure to read and follow this manual may result in serious injury.  Open </w:t>
-            </w:r>
-            <w:proofErr w:type="spellStart"/>
-            <w:r>
-              <w:rPr>
-                <w:i/>
-                <w:sz w:val="28"/>
-              </w:rPr>
-              <w:t>GarageRTC</w:t>
-            </w:r>
-            <w:proofErr w:type="spellEnd"/>
-            <w:r>
-              <w:rPr>
-                <w:i/>
-                <w:sz w:val="28"/>
-              </w:rPr>
-              <w:t xml:space="preserve"> is a user community supported project and the owner/operator of this product is responsible for ensuring safe installation and operation.</w:t>
+              <w:t>Failure to read and follow this manual may result in serious injury.  Open GarageRTC is a user community supported project and the owner/operator of this product is responsible for ensuring safe installation and operation.</w:t>
             </w:r>
           </w:p>
         </w:tc>
@@ -1491,7 +1474,7 @@
                 <w:sz w:val="56"/>
               </w:rPr>
               <w:drawing>
-                <wp:inline distT="0" distB="0" distL="0" distR="0" wp14:anchorId="1492E72D" wp14:editId="62BB5F4B">
+                <wp:inline distT="0" distB="0" distL="0" distR="0" wp14:anchorId="35D6AEE0" wp14:editId="07FFA80A">
                   <wp:extent cx="604653" cy="559936"/>
                   <wp:effectExtent l="0" t="0" r="5080" b="0"/>
                   <wp:docPr id="4" name="Picture 4"/>
@@ -1558,11 +1541,9 @@
             <w:r>
               <w:t xml:space="preserve">: This equipment is NOT a toy.  Read this manual before installing or operating.  Do not allow children to play in or around the door or </w:t>
             </w:r>
-            <w:proofErr w:type="spellStart"/>
-            <w:r>
-              <w:t>OpenRTC</w:t>
-            </w:r>
-            <w:proofErr w:type="spellEnd"/>
+            <w:r>
+              <w:t>GarageRTC</w:t>
+            </w:r>
             <w:r>
               <w:t xml:space="preserve"> project.  This product should only be operated by adults.</w:t>
             </w:r>
@@ -1575,11 +1556,9 @@
       <w:r>
         <w:t xml:space="preserve">The </w:t>
       </w:r>
-      <w:proofErr w:type="spellStart"/>
-      <w:r>
-        <w:t>OpenRTC</w:t>
-      </w:r>
-      <w:proofErr w:type="spellEnd"/>
+      <w:r>
+        <w:t>GarageRTC</w:t>
+      </w:r>
       <w:r>
         <w:t xml:space="preserve"> Project hardware and software is provided without warranty.  The owner and installer of this product should read this manual completely and retain for future use.  As this device is intended to operate a garage door, care should be taken to ensure that the components supplied with this product and those originally equipped with the garage door are in proper operating condition.  </w:t>
       </w:r>
@@ -1976,15 +1955,7 @@
         <w:t xml:space="preserve">Inspect all components before installation and consult the project website for replacement part substitutions.  </w:t>
       </w:r>
       <w:r>
-        <w:t xml:space="preserve">The </w:t>
-      </w:r>
-      <w:proofErr w:type="spellStart"/>
-      <w:r>
-        <w:t>GarageRTC</w:t>
-      </w:r>
-      <w:proofErr w:type="spellEnd"/>
-      <w:r>
-        <w:t xml:space="preserve"> is shipped with the following items:</w:t>
+        <w:t>The GarageRTC is shipped with the following items:</w:t>
       </w:r>
     </w:p>
     <w:tbl>
@@ -2116,13 +2087,8 @@
             <w:tcW w:w="3333" w:type="dxa"/>
           </w:tcPr>
           <w:p>
-            <w:proofErr w:type="spellStart"/>
-            <w:r>
-              <w:t>GarageRTC</w:t>
-            </w:r>
-            <w:proofErr w:type="spellEnd"/>
-            <w:r>
-              <w:t xml:space="preserve"> Main Controller</w:t>
+            <w:r>
+              <w:t>GarageRTC Main Controller</w:t>
             </w:r>
             <w:r>
               <w:t xml:space="preserve"> Kit</w:t>
@@ -2617,26 +2583,13 @@
       </w:pPr>
       <w:bookmarkStart w:id="4" w:name="_Toc6518922"/>
       <w:r>
-        <w:t xml:space="preserve">Mounting the </w:t>
-      </w:r>
-      <w:proofErr w:type="spellStart"/>
-      <w:r>
-        <w:t>GarageRTC</w:t>
+        <w:t>Mounting the GarageRTC</w:t>
       </w:r>
       <w:bookmarkEnd w:id="4"/>
-      <w:proofErr w:type="spellEnd"/>
-    </w:p>
-    <w:p>
-      <w:r>
-        <w:t xml:space="preserve">Mount the </w:t>
-      </w:r>
-      <w:proofErr w:type="spellStart"/>
-      <w:r>
-        <w:t>GarageRTC</w:t>
-      </w:r>
-      <w:proofErr w:type="spellEnd"/>
-      <w:r>
-        <w:t xml:space="preserve"> at a convent height near </w:t>
+    </w:p>
+    <w:p>
+      <w:r>
+        <w:t xml:space="preserve">Mount the GarageRTC at a convent height near </w:t>
       </w:r>
       <w:r>
         <w:t xml:space="preserve">an entry way or door.  Install in a location were the mounting wire harnesses supplied with the kit will be able to reach the Main controller with excess.  Consider locations with convenient access to a power plug for the power adaptor.  Mount the controller out of reach of small children. </w:t>
@@ -3287,7 +3240,7 @@
           <w:noProof/>
         </w:rPr>
         <w:drawing>
-          <wp:inline distT="0" distB="0" distL="0" distR="0" wp14:anchorId="08B2279B" wp14:editId="7E08170B">
+          <wp:inline distT="0" distB="0" distL="0" distR="0" wp14:anchorId="75DE2C58" wp14:editId="67582C52">
             <wp:extent cx="3381375" cy="3007742"/>
             <wp:effectExtent l="0" t="0" r="0" b="2540"/>
             <wp:docPr id="1" name="Picture 1"/>
@@ -3339,12 +3292,21 @@
         <w:t xml:space="preserve">Figure </w:t>
       </w:r>
       <w:r>
+        <w:rPr>
+          <w:noProof/>
+        </w:rPr>
         <w:fldChar w:fldCharType="begin"/>
       </w:r>
       <w:r>
+        <w:rPr>
+          <w:noProof/>
+        </w:rPr>
         <w:instrText xml:space="preserve"> SEQ Figure \* ARABIC </w:instrText>
       </w:r>
       <w:r>
+        <w:rPr>
+          <w:noProof/>
+        </w:rPr>
         <w:fldChar w:fldCharType="separate"/>
       </w:r>
       <w:r>
@@ -3354,6 +3316,9 @@
         <w:t>1</w:t>
       </w:r>
       <w:r>
+        <w:rPr>
+          <w:noProof/>
+        </w:rPr>
         <w:fldChar w:fldCharType="end"/>
       </w:r>
       <w:r>
@@ -3381,19 +3346,7 @@
           <w:rPr>
             <w:rStyle w:val="Hyperlink"/>
           </w:rPr>
-          <w:t>https://github.com/jhar</w:t>
-        </w:r>
-        <w:r>
-          <w:rPr>
-            <w:rStyle w:val="Hyperlink"/>
-          </w:rPr>
-          <w:t>m</w:t>
-        </w:r>
-        <w:r>
-          <w:rPr>
-            <w:rStyle w:val="Hyperlink"/>
-          </w:rPr>
-          <w:t>er95/Garage-RTC</w:t>
+          <w:t>https://github.com/jharmer95/Garage-RTC</w:t>
         </w:r>
       </w:hyperlink>
       <w:r>
@@ -3417,15 +3370,7 @@
       </w:r>
       <w:proofErr w:type="spellEnd"/>
       <w:r>
-        <w:t xml:space="preserve"> folder and open </w:t>
-      </w:r>
-      <w:proofErr w:type="spellStart"/>
-      <w:r>
-        <w:t>GarageRTC</w:t>
-      </w:r>
-      <w:proofErr w:type="spellEnd"/>
-      <w:r>
-        <w:t>.</w:t>
+        <w:t xml:space="preserve"> folder and open GarageRTC.</w:t>
       </w:r>
     </w:p>
     <w:p>
@@ -3522,7 +3467,7 @@
           <w:noProof/>
         </w:rPr>
         <w:drawing>
-          <wp:inline distT="0" distB="0" distL="0" distR="0" wp14:anchorId="3D0C9472" wp14:editId="19C14FF7">
+          <wp:inline distT="0" distB="0" distL="0" distR="0" wp14:anchorId="3CA92579" wp14:editId="400F6B13">
             <wp:extent cx="6286500" cy="314325"/>
             <wp:effectExtent l="0" t="0" r="0" b="9525"/>
             <wp:docPr id="6" name="Picture 6"/>
@@ -3567,12 +3512,21 @@
         <w:t xml:space="preserve">Figure </w:t>
       </w:r>
       <w:r>
+        <w:rPr>
+          <w:noProof/>
+        </w:rPr>
         <w:fldChar w:fldCharType="begin"/>
       </w:r>
       <w:r>
+        <w:rPr>
+          <w:noProof/>
+        </w:rPr>
         <w:instrText xml:space="preserve"> SEQ Figure \* ARABIC </w:instrText>
       </w:r>
       <w:r>
+        <w:rPr>
+          <w:noProof/>
+        </w:rPr>
         <w:fldChar w:fldCharType="separate"/>
       </w:r>
       <w:r>
@@ -3582,6 +3536,9 @@
         <w:t>2</w:t>
       </w:r>
       <w:r>
+        <w:rPr>
+          <w:noProof/>
+        </w:rPr>
         <w:fldChar w:fldCharType="end"/>
       </w:r>
       <w:r>
@@ -3637,6 +3594,7 @@
     </w:p>
     <w:p>
       <w:r>
+        <w:lastRenderedPageBreak/>
         <w:t>Install the requisite libraries:</w:t>
       </w:r>
     </w:p>
@@ -3649,7 +3607,6 @@
         </w:numPr>
       </w:pPr>
       <w:r>
-        <w:lastRenderedPageBreak/>
         <w:t>Connect to the machine</w:t>
       </w:r>
     </w:p>
@@ -3714,7 +3671,13 @@
         </w:numPr>
       </w:pPr>
       <w:r>
-        <w:t xml:space="preserve">Run the command; “pip install </w:t>
+        <w:t>Run the command</w:t>
+      </w:r>
+      <w:r>
+        <w:t>:</w:t>
+      </w:r>
+      <w:r>
+        <w:t xml:space="preserve"> “pip install </w:t>
       </w:r>
       <w:proofErr w:type="spellStart"/>
       <w:r>
@@ -3723,6 +3686,29 @@
       <w:proofErr w:type="spellEnd"/>
       <w:r>
         <w:t>”</w:t>
+      </w:r>
+    </w:p>
+    <w:p>
+      <w:pPr>
+        <w:pStyle w:val="ListParagraph"/>
+        <w:numPr>
+          <w:ilvl w:val="0"/>
+          <w:numId w:val="11"/>
+        </w:numPr>
+      </w:pPr>
+      <w:r>
+        <w:t xml:space="preserve">Run the command: “pip install </w:t>
+      </w:r>
+      <w:proofErr w:type="spellStart"/>
+      <w:r>
+        <w:t>eventlet</w:t>
+      </w:r>
+      <w:proofErr w:type="spellEnd"/>
+      <w:r>
+        <w:t>”</w:t>
+      </w:r>
+      <w:r>
+        <w:t xml:space="preserve"> </w:t>
       </w:r>
     </w:p>
     <w:p>
@@ -3867,7 +3853,7 @@
           <w:noProof/>
         </w:rPr>
         <w:drawing>
-          <wp:inline distT="0" distB="0" distL="0" distR="0" wp14:anchorId="3A7D76CE">
+          <wp:inline distT="0" distB="0" distL="0" distR="0" wp14:anchorId="2A8B82C2" wp14:editId="4524118F">
             <wp:extent cx="4922167" cy="2126397"/>
             <wp:effectExtent l="0" t="0" r="0" b="7620"/>
             <wp:docPr id="22" name="Picture 22"/>
@@ -3925,12 +3911,21 @@
         <w:t xml:space="preserve">Figure </w:t>
       </w:r>
       <w:r>
+        <w:rPr>
+          <w:noProof/>
+        </w:rPr>
         <w:fldChar w:fldCharType="begin"/>
       </w:r>
       <w:r>
+        <w:rPr>
+          <w:noProof/>
+        </w:rPr>
         <w:instrText xml:space="preserve"> SEQ Figure \* ARABIC </w:instrText>
       </w:r>
       <w:r>
+        <w:rPr>
+          <w:noProof/>
+        </w:rPr>
         <w:fldChar w:fldCharType="separate"/>
       </w:r>
       <w:r>
@@ -3940,6 +3935,9 @@
         <w:t>3</w:t>
       </w:r>
       <w:r>
+        <w:rPr>
+          <w:noProof/>
+        </w:rPr>
         <w:fldChar w:fldCharType="end"/>
       </w:r>
       <w:r>
@@ -4658,23 +4656,7 @@
     </w:p>
     <w:p>
       <w:r>
-        <w:t xml:space="preserve">The interface buttons mounted on the front of the </w:t>
-      </w:r>
-      <w:proofErr w:type="spellStart"/>
-      <w:r>
-        <w:t>GarageRTC</w:t>
-      </w:r>
-      <w:proofErr w:type="spellEnd"/>
-      <w:r>
-        <w:t xml:space="preserve"> are used to provide local operation of the controller features.  The buttons can be used anytime the </w:t>
-      </w:r>
-      <w:proofErr w:type="spellStart"/>
-      <w:r>
-        <w:t>GarageRTC</w:t>
-      </w:r>
-      <w:proofErr w:type="spellEnd"/>
-      <w:r>
-        <w:t xml:space="preserve"> is up and functioning. </w:t>
+        <w:t xml:space="preserve">The interface buttons mounted on the front of the GarageRTC are used to provide local operation of the controller features.  The buttons can be used anytime the GarageRTC is up and functioning. </w:t>
       </w:r>
     </w:p>
     <w:tbl>
@@ -4899,12 +4881,21 @@
         <w:t xml:space="preserve">Figure </w:t>
       </w:r>
       <w:r>
+        <w:rPr>
+          <w:noProof/>
+        </w:rPr>
         <w:fldChar w:fldCharType="begin"/>
       </w:r>
       <w:r>
+        <w:rPr>
+          <w:noProof/>
+        </w:rPr>
         <w:instrText xml:space="preserve"> SEQ Figure \* ARABIC </w:instrText>
       </w:r>
       <w:r>
+        <w:rPr>
+          <w:noProof/>
+        </w:rPr>
         <w:fldChar w:fldCharType="separate"/>
       </w:r>
       <w:r>
@@ -4914,6 +4905,9 @@
         <w:t>4</w:t>
       </w:r>
       <w:r>
+        <w:rPr>
+          <w:noProof/>
+        </w:rPr>
         <w:fldChar w:fldCharType="end"/>
       </w:r>
       <w:r>
@@ -4982,20 +4976,309 @@
         <w:pStyle w:val="Heading2"/>
       </w:pPr>
       <w:bookmarkStart w:id="11" w:name="_Toc6518929"/>
-      <w:r>
-        <w:t xml:space="preserve">Using the </w:t>
-      </w:r>
-      <w:r>
-        <w:t>Web</w:t>
-      </w:r>
-      <w:r>
-        <w:t xml:space="preserve"> Interface</w:t>
+      <w:bookmarkStart w:id="12" w:name="_GoBack"/>
+      <w:bookmarkEnd w:id="12"/>
+      <w:r>
+        <w:t>Using the Web Interface</w:t>
       </w:r>
       <w:bookmarkEnd w:id="11"/>
     </w:p>
-    <w:p/>
-    <w:p>
-      <w:pPr>
+    <w:p>
+      <w:pPr>
+        <w:keepNext/>
+      </w:pPr>
+      <w:r>
+        <w:t xml:space="preserve">Using a web browser open the address of the system that is running the server setup earlier (ex: </w:t>
+      </w:r>
+      <w:hyperlink r:id="rId20" w:history="1">
+        <w:r>
+          <w:rPr>
+            <w:rStyle w:val="Hyperlink"/>
+          </w:rPr>
+          <w:t>http://192.168.1.120:5555</w:t>
+        </w:r>
+      </w:hyperlink>
+      <w:r>
+        <w:t xml:space="preserve"> ).  From the main page, shown in </w:t>
+      </w:r>
+      <w:r>
+        <w:fldChar w:fldCharType="begin"/>
+      </w:r>
+      <w:r>
+        <w:instrText xml:space="preserve"> REF _Ref6646780 \h </w:instrText>
+      </w:r>
+      <w:r>
+        <w:fldChar w:fldCharType="separate"/>
+      </w:r>
+      <w:r>
+        <w:t xml:space="preserve">Figure </w:t>
+      </w:r>
+      <w:r>
+        <w:rPr>
+          <w:noProof/>
+        </w:rPr>
+        <w:t>5</w:t>
+      </w:r>
+      <w:r>
+        <w:fldChar w:fldCharType="end"/>
+      </w:r>
+      <w:r>
+        <w:t xml:space="preserve">, select the </w:t>
+      </w:r>
+      <w:r>
+        <w:rPr>
+          <w:noProof/>
+        </w:rPr>
+        <w:drawing>
+          <wp:inline distT="0" distB="0" distL="0" distR="0" wp14:anchorId="2E6E2995" wp14:editId="1357A6EC">
+            <wp:extent cx="266533" cy="184150"/>
+            <wp:effectExtent l="0" t="0" r="635" b="6350"/>
+            <wp:docPr id="13" name="Picture 13"/>
+            <wp:cNvGraphicFramePr>
+              <a:graphicFrameLocks xmlns:a="http://schemas.openxmlformats.org/drawingml/2006/main" noChangeAspect="1"/>
+            </wp:cNvGraphicFramePr>
+            <a:graphic xmlns:a="http://schemas.openxmlformats.org/drawingml/2006/main">
+              <a:graphicData uri="http://schemas.openxmlformats.org/drawingml/2006/picture">
+                <pic:pic xmlns:pic="http://schemas.openxmlformats.org/drawingml/2006/picture">
+                  <pic:nvPicPr>
+                    <pic:cNvPr id="1" name=""/>
+                    <pic:cNvPicPr/>
+                  </pic:nvPicPr>
+                  <pic:blipFill>
+                    <a:blip r:embed="rId21"/>
+                    <a:stretch>
+                      <a:fillRect/>
+                    </a:stretch>
+                  </pic:blipFill>
+                  <pic:spPr>
+                    <a:xfrm>
+                      <a:off x="0" y="0"/>
+                      <a:ext cx="278627" cy="192506"/>
+                    </a:xfrm>
+                    <a:prstGeom prst="rect">
+                      <a:avLst/>
+                    </a:prstGeom>
+                  </pic:spPr>
+                </pic:pic>
+              </a:graphicData>
+            </a:graphic>
+          </wp:inline>
+        </w:drawing>
+      </w:r>
+      <w:r>
+        <w:t xml:space="preserve"> button from the upper right corner and select settings. </w:t>
+      </w:r>
+    </w:p>
+    <w:p>
+      <w:pPr>
+        <w:keepNext/>
+        <w:jc w:val="center"/>
+      </w:pPr>
+      <w:r>
+        <w:rPr>
+          <w:noProof/>
+          <w:bdr w:val="single" w:sz="18" w:space="0" w:color="auto"/>
+        </w:rPr>
+        <w:drawing>
+          <wp:inline distT="0" distB="0" distL="0" distR="0" wp14:anchorId="657E4634" wp14:editId="60256AEC">
+            <wp:extent cx="2047874" cy="1504950"/>
+            <wp:effectExtent l="0" t="0" r="0" b="0"/>
+            <wp:docPr id="8" name="Picture 8" descr="C:\Users\ADMINU~1\AppData\Local\Temp\Rar$DRa0.038\Screenshot_20190420-093658.png"/>
+            <wp:cNvGraphicFramePr>
+              <a:graphicFrameLocks xmlns:a="http://schemas.openxmlformats.org/drawingml/2006/main" noChangeAspect="1"/>
+            </wp:cNvGraphicFramePr>
+            <a:graphic xmlns:a="http://schemas.openxmlformats.org/drawingml/2006/main">
+              <a:graphicData uri="http://schemas.openxmlformats.org/drawingml/2006/picture">
+                <pic:pic xmlns:pic="http://schemas.openxmlformats.org/drawingml/2006/picture">
+                  <pic:nvPicPr>
+                    <pic:cNvPr id="0" name="Picture 1" descr="C:\Users\ADMINU~1\AppData\Local\Temp\Rar$DRa0.038\Screenshot_20190420-093658.png"/>
+                    <pic:cNvPicPr>
+                      <a:picLocks noChangeAspect="1" noChangeArrowheads="1"/>
+                    </pic:cNvPicPr>
+                  </pic:nvPicPr>
+                  <pic:blipFill rotWithShape="1">
+                    <a:blip r:embed="rId22" cstate="print">
+                      <a:extLst>
+                        <a:ext uri="{28A0092B-C50C-407E-A947-70E740481C1C}">
+                          <a14:useLocalDpi xmlns:a14="http://schemas.microsoft.com/office/drawing/2010/main" val="0"/>
+                        </a:ext>
+                      </a:extLst>
+                    </a:blip>
+                    <a:srcRect t="3927" b="54713"/>
+                    <a:stretch/>
+                  </pic:blipFill>
+                  <pic:spPr bwMode="auto">
+                    <a:xfrm>
+                      <a:off x="0" y="0"/>
+                      <a:ext cx="2048256" cy="1505230"/>
+                    </a:xfrm>
+                    <a:prstGeom prst="rect">
+                      <a:avLst/>
+                    </a:prstGeom>
+                    <a:noFill/>
+                    <a:ln>
+                      <a:noFill/>
+                    </a:ln>
+                    <a:extLst>
+                      <a:ext uri="{53640926-AAD7-44D8-BBD7-CCE9431645EC}">
+                        <a14:shadowObscured xmlns:a14="http://schemas.microsoft.com/office/drawing/2010/main"/>
+                      </a:ext>
+                    </a:extLst>
+                  </pic:spPr>
+                </pic:pic>
+              </a:graphicData>
+            </a:graphic>
+          </wp:inline>
+        </w:drawing>
+      </w:r>
+    </w:p>
+    <w:p>
+      <w:pPr>
+        <w:pStyle w:val="Caption"/>
+        <w:jc w:val="center"/>
+      </w:pPr>
+      <w:bookmarkStart w:id="13" w:name="_Ref6646780"/>
+      <w:r>
+        <w:t xml:space="preserve">Figure </w:t>
+      </w:r>
+      <w:r>
+        <w:fldChar w:fldCharType="begin"/>
+      </w:r>
+      <w:r>
+        <w:instrText xml:space="preserve"> SEQ Figure \* ARABIC </w:instrText>
+      </w:r>
+      <w:r>
+        <w:fldChar w:fldCharType="separate"/>
+      </w:r>
+      <w:r>
+        <w:rPr>
+          <w:noProof/>
+        </w:rPr>
+        <w:t>5</w:t>
+      </w:r>
+      <w:r>
+        <w:fldChar w:fldCharType="end"/>
+      </w:r>
+      <w:bookmarkEnd w:id="13"/>
+      <w:r>
+        <w:t>.  GarageRTC Main Page</w:t>
+      </w:r>
+    </w:p>
+    <w:p>
+      <w:r>
+        <w:lastRenderedPageBreak/>
+        <w:t>From the settings page,</w:t>
+      </w:r>
+      <w:r>
+        <w:t xml:space="preserve"> </w:t>
+      </w:r>
+      <w:r>
+        <w:fldChar w:fldCharType="begin"/>
+      </w:r>
+      <w:r>
+        <w:instrText xml:space="preserve"> REF _Ref6647162 \h </w:instrText>
+      </w:r>
+      <w:r>
+        <w:fldChar w:fldCharType="separate"/>
+      </w:r>
+      <w:r>
+        <w:t xml:space="preserve">Figure </w:t>
+      </w:r>
+      <w:r>
+        <w:rPr>
+          <w:noProof/>
+        </w:rPr>
+        <w:t>6</w:t>
+      </w:r>
+      <w:r>
+        <w:fldChar w:fldCharType="end"/>
+      </w:r>
+      <w:r>
+        <w:t xml:space="preserve">, </w:t>
+      </w:r>
+      <w:r>
+        <w:t xml:space="preserve">type in the address the GarageRTC has been assigned.  This can be found out by logging into your </w:t>
+      </w:r>
+      <w:r>
+        <w:t>Wi-Fi</w:t>
+      </w:r>
+      <w:r>
+        <w:t xml:space="preserve"> router and looking for the ESP32 device in the DHCP list, or by using the serial monitor with the </w:t>
+      </w:r>
+      <w:r>
+        <w:t>Arduino</w:t>
+      </w:r>
+      <w:r>
+        <w:t xml:space="preserve"> IDE and the GarageRTC will display the network address at startup or connection. </w:t>
+      </w:r>
+    </w:p>
+    <w:p>
+      <w:pPr>
+        <w:keepNext/>
+        <w:jc w:val="center"/>
+      </w:pPr>
+      <w:r>
+        <w:rPr>
+          <w:noProof/>
+          <w:bdr w:val="single" w:sz="18" w:space="0" w:color="auto"/>
+        </w:rPr>
+        <w:drawing>
+          <wp:inline distT="0" distB="0" distL="0" distR="0" wp14:anchorId="22BCE84A" wp14:editId="14D9A8EA">
+            <wp:extent cx="2075180" cy="1724025"/>
+            <wp:effectExtent l="0" t="0" r="1270" b="9525"/>
+            <wp:docPr id="9" name="Picture 9" descr="C:\Users\ADMINU~1\AppData\Local\Temp\Rar$DRa0.038\Screenshot_20190420-093709.png"/>
+            <wp:cNvGraphicFramePr>
+              <a:graphicFrameLocks xmlns:a="http://schemas.openxmlformats.org/drawingml/2006/main" noChangeAspect="1"/>
+            </wp:cNvGraphicFramePr>
+            <a:graphic xmlns:a="http://schemas.openxmlformats.org/drawingml/2006/main">
+              <a:graphicData uri="http://schemas.openxmlformats.org/drawingml/2006/picture">
+                <pic:pic xmlns:pic="http://schemas.openxmlformats.org/drawingml/2006/picture">
+                  <pic:nvPicPr>
+                    <pic:cNvPr id="0" name="Picture 2" descr="C:\Users\ADMINU~1\AppData\Local\Temp\Rar$DRa0.038\Screenshot_20190420-093709.png"/>
+                    <pic:cNvPicPr>
+                      <a:picLocks noChangeAspect="1" noChangeArrowheads="1"/>
+                    </pic:cNvPicPr>
+                  </pic:nvPicPr>
+                  <pic:blipFill rotWithShape="1">
+                    <a:blip r:embed="rId23" cstate="print">
+                      <a:extLst>
+                        <a:ext uri="{28A0092B-C50C-407E-A947-70E740481C1C}">
+                          <a14:useLocalDpi xmlns:a14="http://schemas.microsoft.com/office/drawing/2010/main" val="0"/>
+                        </a:ext>
+                      </a:extLst>
+                    </a:blip>
+                    <a:srcRect t="3868" b="49452"/>
+                    <a:stretch/>
+                  </pic:blipFill>
+                  <pic:spPr bwMode="auto">
+                    <a:xfrm>
+                      <a:off x="0" y="0"/>
+                      <a:ext cx="2075688" cy="1724447"/>
+                    </a:xfrm>
+                    <a:prstGeom prst="rect">
+                      <a:avLst/>
+                    </a:prstGeom>
+                    <a:noFill/>
+                    <a:ln>
+                      <a:noFill/>
+                    </a:ln>
+                    <a:extLst>
+                      <a:ext uri="{53640926-AAD7-44D8-BBD7-CCE9431645EC}">
+                        <a14:shadowObscured xmlns:a14="http://schemas.microsoft.com/office/drawing/2010/main"/>
+                      </a:ext>
+                    </a:extLst>
+                  </pic:spPr>
+                </pic:pic>
+              </a:graphicData>
+            </a:graphic>
+          </wp:inline>
+        </w:drawing>
+      </w:r>
+    </w:p>
+    <w:p>
+      <w:pPr>
+        <w:pStyle w:val="Caption"/>
+        <w:jc w:val="center"/>
         <w:rPr>
           <w:rFonts w:ascii="Arial Black" w:eastAsiaTheme="majorEastAsia" w:hAnsi="Arial Black" w:cstheme="majorBidi"/>
           <w:b/>
@@ -5005,20 +5288,234 @@
           <w:szCs w:val="32"/>
         </w:rPr>
       </w:pPr>
-      <w:r>
-        <w:br w:type="page"/>
+      <w:bookmarkStart w:id="14" w:name="_Ref6647162"/>
+      <w:r>
+        <w:t xml:space="preserve">Figure </w:t>
+      </w:r>
+      <w:r>
+        <w:fldChar w:fldCharType="begin"/>
+      </w:r>
+      <w:r>
+        <w:instrText xml:space="preserve"> SEQ Figure \* ARABIC </w:instrText>
+      </w:r>
+      <w:r>
+        <w:fldChar w:fldCharType="separate"/>
+      </w:r>
+      <w:r>
+        <w:rPr>
+          <w:noProof/>
+        </w:rPr>
+        <w:t>6</w:t>
+      </w:r>
+      <w:r>
+        <w:fldChar w:fldCharType="end"/>
+      </w:r>
+      <w:bookmarkEnd w:id="14"/>
+      <w:r>
+        <w:t xml:space="preserve">. </w:t>
+      </w:r>
+      <w:r>
+        <w:t xml:space="preserve"> </w:t>
+      </w:r>
+      <w:r>
+        <w:t>GarageRTC Settings Page</w:t>
+      </w:r>
+    </w:p>
+    <w:p>
+      <w:r>
+        <w:t xml:space="preserve">Finally, select the </w:t>
+      </w:r>
+      <w:r>
+        <w:rPr>
+          <w:noProof/>
+        </w:rPr>
+        <w:drawing>
+          <wp:inline distT="0" distB="0" distL="0" distR="0" wp14:anchorId="76A86046" wp14:editId="3482492D">
+            <wp:extent cx="266533" cy="184150"/>
+            <wp:effectExtent l="0" t="0" r="635" b="6350"/>
+            <wp:docPr id="17" name="Picture 17"/>
+            <wp:cNvGraphicFramePr>
+              <a:graphicFrameLocks xmlns:a="http://schemas.openxmlformats.org/drawingml/2006/main" noChangeAspect="1"/>
+            </wp:cNvGraphicFramePr>
+            <a:graphic xmlns:a="http://schemas.openxmlformats.org/drawingml/2006/main">
+              <a:graphicData uri="http://schemas.openxmlformats.org/drawingml/2006/picture">
+                <pic:pic xmlns:pic="http://schemas.openxmlformats.org/drawingml/2006/picture">
+                  <pic:nvPicPr>
+                    <pic:cNvPr id="1" name=""/>
+                    <pic:cNvPicPr/>
+                  </pic:nvPicPr>
+                  <pic:blipFill>
+                    <a:blip r:embed="rId21"/>
+                    <a:stretch>
+                      <a:fillRect/>
+                    </a:stretch>
+                  </pic:blipFill>
+                  <pic:spPr>
+                    <a:xfrm>
+                      <a:off x="0" y="0"/>
+                      <a:ext cx="278627" cy="192506"/>
+                    </a:xfrm>
+                    <a:prstGeom prst="rect">
+                      <a:avLst/>
+                    </a:prstGeom>
+                  </pic:spPr>
+                </pic:pic>
+              </a:graphicData>
+            </a:graphic>
+          </wp:inline>
+        </w:drawing>
+      </w:r>
+      <w:r>
+        <w:t xml:space="preserve"> again from the top right corner.  Select Status from the list, and the status of the GarageRTC will be shown, </w:t>
+      </w:r>
+      <w:r>
+        <w:fldChar w:fldCharType="begin"/>
+      </w:r>
+      <w:r>
+        <w:instrText xml:space="preserve"> REF _Ref6647260 \h </w:instrText>
+      </w:r>
+      <w:r>
+        <w:fldChar w:fldCharType="separate"/>
+      </w:r>
+      <w:r>
+        <w:t xml:space="preserve">Figure </w:t>
+      </w:r>
+      <w:r>
+        <w:rPr>
+          <w:noProof/>
+        </w:rPr>
+        <w:t>7</w:t>
+      </w:r>
+      <w:r>
+        <w:fldChar w:fldCharType="end"/>
+      </w:r>
+      <w:r>
+        <w:t xml:space="preserve">.  Use the door button to trigger the door operation for open, close, start, and stop.  Press the light button to control the light settings.  If an alarm is set, the system status button will turn red and the alarm can be silenced by pressing the ALARM button. </w:t>
+      </w:r>
+    </w:p>
+    <w:p>
+      <w:pPr>
+        <w:tabs>
+          <w:tab w:val="left" w:pos="3255"/>
+        </w:tabs>
+      </w:pPr>
+      <w:r>
+        <w:tab/>
+      </w:r>
+    </w:p>
+    <w:p>
+      <w:pPr>
+        <w:keepNext/>
+        <w:jc w:val="center"/>
+      </w:pPr>
+      <w:r>
+        <w:rPr>
+          <w:noProof/>
+          <w:bdr w:val="single" w:sz="18" w:space="0" w:color="auto"/>
+        </w:rPr>
+        <w:drawing>
+          <wp:inline distT="0" distB="0" distL="0" distR="0" wp14:anchorId="030AF30D" wp14:editId="55C17D63">
+            <wp:extent cx="2011045" cy="3009350"/>
+            <wp:effectExtent l="0" t="0" r="8255" b="635"/>
+            <wp:docPr id="10" name="Picture 10" descr="C:\Users\ADMINU~1\AppData\Local\Temp\Rar$DRa0.038\Screenshot_20190420-093830.png"/>
+            <wp:cNvGraphicFramePr>
+              <a:graphicFrameLocks xmlns:a="http://schemas.openxmlformats.org/drawingml/2006/main" noChangeAspect="1"/>
+            </wp:cNvGraphicFramePr>
+            <a:graphic xmlns:a="http://schemas.openxmlformats.org/drawingml/2006/main">
+              <a:graphicData uri="http://schemas.openxmlformats.org/drawingml/2006/picture">
+                <pic:pic xmlns:pic="http://schemas.openxmlformats.org/drawingml/2006/picture">
+                  <pic:nvPicPr>
+                    <pic:cNvPr id="0" name="Picture 3" descr="C:\Users\ADMINU~1\AppData\Local\Temp\Rar$DRa0.038\Screenshot_20190420-093830.png"/>
+                    <pic:cNvPicPr>
+                      <a:picLocks noChangeAspect="1" noChangeArrowheads="1"/>
+                    </pic:cNvPicPr>
+                  </pic:nvPicPr>
+                  <pic:blipFill rotWithShape="1">
+                    <a:blip r:embed="rId24" cstate="print">
+                      <a:extLst>
+                        <a:ext uri="{28A0092B-C50C-407E-A947-70E740481C1C}">
+                          <a14:useLocalDpi xmlns:a14="http://schemas.microsoft.com/office/drawing/2010/main" val="0"/>
+                        </a:ext>
+                      </a:extLst>
+                    </a:blip>
+                    <a:srcRect t="4252" b="11765"/>
+                    <a:stretch/>
+                  </pic:blipFill>
+                  <pic:spPr bwMode="auto">
+                    <a:xfrm>
+                      <a:off x="0" y="0"/>
+                      <a:ext cx="2011680" cy="3010300"/>
+                    </a:xfrm>
+                    <a:prstGeom prst="rect">
+                      <a:avLst/>
+                    </a:prstGeom>
+                    <a:noFill/>
+                    <a:ln>
+                      <a:noFill/>
+                    </a:ln>
+                    <a:extLst>
+                      <a:ext uri="{53640926-AAD7-44D8-BBD7-CCE9431645EC}">
+                        <a14:shadowObscured xmlns:a14="http://schemas.microsoft.com/office/drawing/2010/main"/>
+                      </a:ext>
+                    </a:extLst>
+                  </pic:spPr>
+                </pic:pic>
+              </a:graphicData>
+            </a:graphic>
+          </wp:inline>
+        </w:drawing>
+      </w:r>
+    </w:p>
+    <w:p>
+      <w:pPr>
+        <w:pStyle w:val="Caption"/>
+        <w:jc w:val="center"/>
+        <w:rPr>
+          <w:rFonts w:ascii="Arial Black" w:eastAsiaTheme="majorEastAsia" w:hAnsi="Arial Black" w:cstheme="majorBidi"/>
+          <w:b/>
+          <w:smallCaps/>
+          <w:color w:val="FFFFFF" w:themeColor="background1"/>
+          <w:sz w:val="32"/>
+          <w:szCs w:val="32"/>
+        </w:rPr>
+      </w:pPr>
+      <w:bookmarkStart w:id="15" w:name="_Ref6647260"/>
+      <w:r>
+        <w:t xml:space="preserve">Figure </w:t>
+      </w:r>
+      <w:r>
+        <w:fldChar w:fldCharType="begin"/>
+      </w:r>
+      <w:r>
+        <w:instrText xml:space="preserve"> SEQ Figure \* ARABIC </w:instrText>
+      </w:r>
+      <w:r>
+        <w:fldChar w:fldCharType="separate"/>
+      </w:r>
+      <w:r>
+        <w:rPr>
+          <w:noProof/>
+        </w:rPr>
+        <w:t>7</w:t>
+      </w:r>
+      <w:r>
+        <w:fldChar w:fldCharType="end"/>
+      </w:r>
+      <w:bookmarkEnd w:id="15"/>
+      <w:r>
+        <w:t>.  GarageRTC Status Page</w:t>
       </w:r>
     </w:p>
     <w:p>
       <w:pPr>
         <w:pStyle w:val="Heading1"/>
       </w:pPr>
-      <w:bookmarkStart w:id="12" w:name="_Toc6518930"/>
+      <w:bookmarkStart w:id="16" w:name="_Toc6518930"/>
       <w:r>
         <w:lastRenderedPageBreak/>
         <w:t>Maintenance</w:t>
       </w:r>
-      <w:bookmarkEnd w:id="12"/>
+      <w:bookmarkEnd w:id="16"/>
     </w:p>
     <w:p>
       <w:proofErr w:type="gramStart"/>
@@ -5630,26 +6127,18 @@
     <w:p/>
     <w:p>
       <w:r>
-        <w:t xml:space="preserve">If any of the components listed above reveal damage or show excessive wear immediately discontinue using the </w:t>
-      </w:r>
-      <w:proofErr w:type="spellStart"/>
-      <w:r>
-        <w:t>GarageRTC</w:t>
-      </w:r>
-      <w:proofErr w:type="spellEnd"/>
-      <w:r>
-        <w:t xml:space="preserve">.  Repair or replace the item with an equivalent or newer part before returning the Garage RTC to service.  </w:t>
+        <w:t xml:space="preserve">If any of the components listed above reveal damage or show excessive wear immediately discontinue using the GarageRTC.  Repair or replace the item with an equivalent or newer part before returning the Garage RTC to service.  </w:t>
       </w:r>
     </w:p>
     <w:p>
       <w:pPr>
         <w:pStyle w:val="Heading1"/>
       </w:pPr>
-      <w:bookmarkStart w:id="13" w:name="_Toc6518931"/>
+      <w:bookmarkStart w:id="17" w:name="_Toc6518931"/>
       <w:r>
         <w:t>Warranty</w:t>
       </w:r>
-      <w:bookmarkEnd w:id="13"/>
+      <w:bookmarkEnd w:id="17"/>
     </w:p>
     <w:p>
       <w:pPr>
@@ -5667,12 +6156,10 @@
           <w:sz w:val="44"/>
         </w:rPr>
       </w:pPr>
-      <w:bookmarkStart w:id="14" w:name="_GoBack"/>
-      <w:bookmarkEnd w:id="14"/>
     </w:p>
     <w:sectPr>
-      <w:headerReference w:type="first" r:id="rId20"/>
-      <w:footerReference w:type="first" r:id="rId21"/>
+      <w:headerReference w:type="first" r:id="rId25"/>
+      <w:footerReference w:type="first" r:id="rId26"/>
       <w:pgSz w:w="12240" w:h="15840"/>
       <w:pgMar w:top="1440" w:right="1440" w:bottom="1440" w:left="1440" w:header="720" w:footer="720" w:gutter="0"/>
       <w:pgBorders w:offsetFrom="page">
@@ -5928,10 +6415,10 @@
         <w:noProof/>
       </w:rPr>
       <w:drawing>
-        <wp:inline distT="0" distB="0" distL="0" distR="0" wp14:anchorId="0C8420C4" wp14:editId="79A0760D">
-          <wp:extent cx="5829300" cy="704850"/>
+        <wp:inline distT="0" distB="0" distL="0" distR="0" wp14:anchorId="477DCAF1" wp14:editId="3FDF48FB">
+          <wp:extent cx="5581650" cy="824128"/>
           <wp:effectExtent l="0" t="0" r="0" b="0"/>
-          <wp:docPr id="23" name="Picture 23"/>
+          <wp:docPr id="16" name="Picture 16"/>
           <wp:cNvGraphicFramePr>
             <a:graphicFrameLocks xmlns:a="http://schemas.openxmlformats.org/drawingml/2006/main" noChangeAspect="1"/>
           </wp:cNvGraphicFramePr>
@@ -5945,7 +6432,7 @@
                 <pic:blipFill>
                   <a:blip r:embed="rId1">
                     <a:duotone>
-                      <a:schemeClr val="accent3">
+                      <a:schemeClr val="bg2">
                         <a:shade val="45000"/>
                         <a:satMod val="135000"/>
                       </a:schemeClr>
@@ -5959,7 +6446,7 @@
                 <pic:spPr>
                   <a:xfrm>
                     <a:off x="0" y="0"/>
-                    <a:ext cx="5829300" cy="704850"/>
+                    <a:ext cx="5631306" cy="831460"/>
                   </a:xfrm>
                   <a:prstGeom prst="rect">
                     <a:avLst/>
@@ -5980,16 +6467,17 @@
   <w:p>
     <w:pPr>
       <w:pStyle w:val="Header"/>
+      <w:jc w:val="center"/>
     </w:pPr>
     <w:r>
       <w:rPr>
         <w:noProof/>
       </w:rPr>
       <w:drawing>
-        <wp:inline distT="0" distB="0" distL="0" distR="0" wp14:anchorId="1ED85EBC" wp14:editId="21B2EB1D">
-          <wp:extent cx="5829300" cy="704850"/>
+        <wp:inline distT="0" distB="0" distL="0" distR="0" wp14:anchorId="3FD8E645" wp14:editId="233CBF22">
+          <wp:extent cx="5581650" cy="824128"/>
           <wp:effectExtent l="0" t="0" r="0" b="0"/>
-          <wp:docPr id="5" name="Picture 5"/>
+          <wp:docPr id="15" name="Picture 15"/>
           <wp:cNvGraphicFramePr>
             <a:graphicFrameLocks xmlns:a="http://schemas.openxmlformats.org/drawingml/2006/main" noChangeAspect="1"/>
           </wp:cNvGraphicFramePr>
@@ -6001,7 +6489,15 @@
                   <pic:cNvPicPr/>
                 </pic:nvPicPr>
                 <pic:blipFill>
-                  <a:blip r:embed="rId1"/>
+                  <a:blip r:embed="rId1">
+                    <a:duotone>
+                      <a:schemeClr val="bg2">
+                        <a:shade val="45000"/>
+                        <a:satMod val="135000"/>
+                      </a:schemeClr>
+                      <a:prstClr val="white"/>
+                    </a:duotone>
+                  </a:blip>
                   <a:stretch>
                     <a:fillRect/>
                   </a:stretch>
@@ -6009,7 +6505,7 @@
                 <pic:spPr>
                   <a:xfrm>
                     <a:off x="0" y="0"/>
-                    <a:ext cx="5829300" cy="704850"/>
+                    <a:ext cx="5631306" cy="831460"/>
                   </a:xfrm>
                   <a:prstGeom prst="rect">
                     <a:avLst/>
@@ -7347,6 +7843,7 @@
     <w:lsdException w:name="HTML Sample" w:semiHidden="1" w:unhideWhenUsed="1"/>
     <w:lsdException w:name="HTML Typewriter" w:semiHidden="1" w:unhideWhenUsed="1"/>
     <w:lsdException w:name="HTML Variable" w:semiHidden="1" w:unhideWhenUsed="1"/>
+    <w:lsdException w:name="Normal Table" w:semiHidden="1" w:unhideWhenUsed="1"/>
     <w:lsdException w:name="annotation subject" w:semiHidden="1" w:unhideWhenUsed="1"/>
     <w:lsdException w:name="No List" w:semiHidden="1" w:unhideWhenUsed="1"/>
     <w:lsdException w:name="Outline List 1" w:semiHidden="1" w:unhideWhenUsed="1"/>
@@ -7390,8 +7887,10 @@
     <w:lsdException w:name="Table Elegant" w:semiHidden="1" w:unhideWhenUsed="1"/>
     <w:lsdException w:name="Table Professional" w:semiHidden="1" w:unhideWhenUsed="1"/>
     <w:lsdException w:name="Table Subtle 1" w:semiHidden="1" w:unhideWhenUsed="1"/>
+    <w:lsdException w:name="Table Subtle 2" w:semiHidden="1" w:unhideWhenUsed="1"/>
     <w:lsdException w:name="Table Web 1" w:semiHidden="1" w:unhideWhenUsed="1"/>
     <w:lsdException w:name="Table Web 2" w:semiHidden="1" w:unhideWhenUsed="1"/>
+    <w:lsdException w:name="Table Web 3" w:semiHidden="1" w:unhideWhenUsed="1"/>
     <w:lsdException w:name="Balloon Text" w:semiHidden="1" w:unhideWhenUsed="1"/>
     <w:lsdException w:name="Table Grid" w:uiPriority="39"/>
     <w:lsdException w:name="Table Theme" w:semiHidden="1" w:unhideWhenUsed="1"/>
@@ -8199,7 +8698,7 @@
 </file>
 
 <file path=customXml/itemProps1.xml><?xml version="1.0" encoding="utf-8"?>
-<ds:datastoreItem xmlns:ds="http://schemas.openxmlformats.org/officeDocument/2006/customXml" ds:itemID="{822B2E08-706D-437D-80DF-46E1D57BAF63}">
+<ds:datastoreItem xmlns:ds="http://schemas.openxmlformats.org/officeDocument/2006/customXml" ds:itemID="{2D197BAE-B99B-47CC-8F25-B64BBF2A49DA}">
   <ds:schemaRefs>
     <ds:schemaRef ds:uri="http://schemas.openxmlformats.org/officeDocument/2006/bibliography"/>
   </ds:schemaRefs>

</xml_diff>